<commit_message>
wrote a bit about IDE
</commit_message>
<xml_diff>
--- a/Map tijdelijke documenten/Technisch Verslag/Technisch Verslag V 0.10 typfouten eruit.docx
+++ b/Map tijdelijke documenten/Technisch Verslag/Technisch Verslag V 0.10 typfouten eruit.docx
@@ -42,6 +42,7 @@
             <w:rPr>
               <w:rFonts w:ascii="Calibri" w:hAnsi="Calibri"/>
               <w:noProof/>
+              <w:lang w:val="en-US" w:eastAsia="en-US"/>
             </w:rPr>
             <mc:AlternateContent>
               <mc:Choice Requires="wps">
@@ -297,6 +298,7 @@
             <w:rPr>
               <w:rFonts w:ascii="Calibri" w:hAnsi="Calibri"/>
               <w:noProof/>
+              <w:lang w:val="en-US" w:eastAsia="en-US"/>
             </w:rPr>
             <mc:AlternateContent>
               <mc:Choice Requires="wps">
@@ -603,6 +605,7 @@
             <w:rPr>
               <w:rFonts w:ascii="Calibri" w:hAnsi="Calibri"/>
               <w:noProof/>
+              <w:lang w:val="en-US" w:eastAsia="en-US"/>
             </w:rPr>
             <mc:AlternateContent>
               <mc:Choice Requires="wpg">
@@ -1008,6 +1011,7 @@
             <w:rPr>
               <w:rFonts w:ascii="Calibri" w:hAnsi="Calibri"/>
               <w:noProof/>
+              <w:lang w:val="en-US" w:eastAsia="en-US"/>
             </w:rPr>
             <mc:AlternateContent>
               <mc:Choice Requires="wps">
@@ -6332,22 +6336,29 @@
     </w:p>
     <w:p>
       <w:pPr>
-        <w:jc w:val="both"/>
-        <w:rPr>
-          <w:rFonts w:ascii="Calibri" w:hAnsi="Calibri"/>
-        </w:rPr>
-      </w:pPr>
-      <w:r>
-        <w:rPr>
-          <w:rFonts w:ascii="Calibri" w:hAnsi="Calibri"/>
-        </w:rPr>
-        <w:t>Notepad</w:t>
-      </w:r>
-      <w:r>
-        <w:rPr>
-          <w:rFonts w:ascii="Calibri" w:hAnsi="Calibri"/>
-        </w:rPr>
-        <w:t>++</w:t>
+        <w:rPr>
+          <w:rFonts w:ascii="Calibri" w:hAnsi="Calibri"/>
+        </w:rPr>
+      </w:pPr>
+      <w:r>
+        <w:rPr>
+          <w:rFonts w:ascii="Calibri" w:hAnsi="Calibri"/>
+        </w:rPr>
+        <w:t>Om te programmeren werken wij op verschillende operating systerms</w:t>
+      </w:r>
+      <w:r>
+        <w:rPr>
+          <w:rFonts w:ascii="Calibri" w:hAnsi="Calibri"/>
+        </w:rPr>
+        <w:t>, Mac, debian en windows</w:t>
+      </w:r>
+      <w:bookmarkStart w:id="13" w:name="_GoBack"/>
+      <w:bookmarkEnd w:id="13"/>
+      <w:r>
+        <w:rPr>
+          <w:rFonts w:ascii="Calibri" w:hAnsi="Calibri"/>
+        </w:rPr>
+        <w:t xml:space="preserve">. Hierdoor gebruiken we ook verschillende IDE’s. De IDE’s die worden gebruikt zijn notepad++, sublime text en xCode. Hiernaast gebruiken we make om onze applicatie makkelijk te builden. </w:t>
       </w:r>
     </w:p>
     <w:p>
@@ -6362,14 +6373,14 @@
           <w:rFonts w:ascii="Calibri" w:hAnsi="Calibri"/>
         </w:rPr>
       </w:pPr>
-      <w:bookmarkStart w:id="13" w:name="_Toc441260116"/>
+      <w:bookmarkStart w:id="14" w:name="_Toc441260116"/>
       <w:r>
         <w:rPr>
           <w:rFonts w:ascii="Calibri" w:hAnsi="Calibri"/>
         </w:rPr>
         <w:t>Testen</w:t>
       </w:r>
-      <w:bookmarkEnd w:id="13"/>
+      <w:bookmarkEnd w:id="14"/>
     </w:p>
     <w:p>
       <w:pPr>
@@ -6462,14 +6473,14 @@
           <w:rFonts w:ascii="Calibri" w:hAnsi="Calibri"/>
         </w:rPr>
       </w:pPr>
-      <w:bookmarkStart w:id="14" w:name="_Toc441260117"/>
+      <w:bookmarkStart w:id="15" w:name="_Toc441260117"/>
       <w:r>
         <w:rPr>
           <w:rFonts w:ascii="Calibri" w:hAnsi="Calibri"/>
         </w:rPr>
         <w:t>Solution architectuur</w:t>
       </w:r>
-      <w:bookmarkEnd w:id="14"/>
+      <w:bookmarkEnd w:id="15"/>
     </w:p>
     <w:p>
       <w:pPr>
@@ -6604,7 +6615,7 @@
           <w:rFonts w:ascii="Calibri" w:hAnsi="Calibri"/>
         </w:rPr>
       </w:pPr>
-      <w:bookmarkStart w:id="15" w:name="_Toc441260118"/>
+      <w:bookmarkStart w:id="16" w:name="_Toc441260118"/>
       <w:r>
         <w:rPr>
           <w:rFonts w:ascii="Calibri" w:hAnsi="Calibri"/>
@@ -6617,7 +6628,7 @@
         </w:rPr>
         <w:t>lassendiagram</w:t>
       </w:r>
-      <w:bookmarkEnd w:id="15"/>
+      <w:bookmarkEnd w:id="16"/>
     </w:p>
     <w:p>
       <w:pPr>
@@ -6752,7 +6763,7 @@
           <w:rFonts w:ascii="Calibri" w:hAnsi="Calibri"/>
         </w:rPr>
       </w:pPr>
-      <w:bookmarkStart w:id="16" w:name="_Toc441260119"/>
+      <w:bookmarkStart w:id="17" w:name="_Toc441260119"/>
       <w:r>
         <w:rPr>
           <w:rFonts w:ascii="Calibri" w:hAnsi="Calibri"/>
@@ -6765,7 +6776,7 @@
         </w:rPr>
         <w:t>oncurrency diagram</w:t>
       </w:r>
-      <w:bookmarkEnd w:id="16"/>
+      <w:bookmarkEnd w:id="17"/>
     </w:p>
     <w:p>
       <w:pPr>
@@ -6860,7 +6871,7 @@
           <w:rFonts w:ascii="Calibri" w:hAnsi="Calibri"/>
         </w:rPr>
       </w:pPr>
-      <w:bookmarkStart w:id="17" w:name="_Toc441260120"/>
+      <w:bookmarkStart w:id="18" w:name="_Toc441260120"/>
       <w:r>
         <w:rPr>
           <w:rFonts w:ascii="Calibri" w:hAnsi="Calibri"/>
@@ -6886,7 +6897,7 @@
         </w:rPr>
         <w:t xml:space="preserve"> diagram</w:t>
       </w:r>
-      <w:bookmarkEnd w:id="17"/>
+      <w:bookmarkEnd w:id="18"/>
     </w:p>
     <w:p>
       <w:pPr>
@@ -6983,7 +6994,7 @@
           <w:rFonts w:ascii="Calibri" w:hAnsi="Calibri"/>
         </w:rPr>
       </w:pPr>
-      <w:bookmarkStart w:id="18" w:name="_Toc441260121"/>
+      <w:bookmarkStart w:id="19" w:name="_Toc441260121"/>
       <w:r>
         <w:rPr>
           <w:rFonts w:ascii="Calibri" w:hAnsi="Calibri"/>
@@ -6996,7 +7007,7 @@
         </w:rPr>
         <w:t>aalstructurering</w:t>
       </w:r>
-      <w:bookmarkEnd w:id="18"/>
+      <w:bookmarkEnd w:id="19"/>
     </w:p>
     <w:p>
       <w:pPr>
@@ -7084,7 +7095,7 @@
           <w:rFonts w:ascii="Calibri" w:hAnsi="Calibri"/>
         </w:rPr>
       </w:pPr>
-      <w:bookmarkStart w:id="19" w:name="_Toc441260122"/>
+      <w:bookmarkStart w:id="20" w:name="_Toc441260122"/>
       <w:r>
         <w:rPr>
           <w:rFonts w:ascii="Calibri" w:hAnsi="Calibri"/>
@@ -7097,7 +7108,7 @@
         </w:rPr>
         <w:t>ommunicatie protocol webserver websocket</w:t>
       </w:r>
-      <w:bookmarkEnd w:id="19"/>
+      <w:bookmarkEnd w:id="20"/>
     </w:p>
     <w:p>
       <w:pPr>
@@ -7185,7 +7196,7 @@
           <w:rFonts w:ascii="Calibri" w:hAnsi="Calibri"/>
         </w:rPr>
       </w:pPr>
-      <w:bookmarkStart w:id="20" w:name="_Toc441260123"/>
+      <w:bookmarkStart w:id="21" w:name="_Toc441260123"/>
       <w:r>
         <w:rPr>
           <w:rFonts w:ascii="Calibri" w:hAnsi="Calibri"/>
@@ -7200,7 +7211,7 @@
         </w:rPr>
         <w:t xml:space="preserve"> Architecture</w:t>
       </w:r>
-      <w:bookmarkEnd w:id="20"/>
+      <w:bookmarkEnd w:id="21"/>
     </w:p>
     <w:p>
       <w:pPr>
@@ -7442,7 +7453,7 @@
           <w:rFonts w:ascii="Calibri" w:hAnsi="Calibri"/>
         </w:rPr>
       </w:pPr>
-      <w:bookmarkStart w:id="21" w:name="_Toc441260124"/>
+      <w:bookmarkStart w:id="22" w:name="_Toc441260124"/>
       <w:r>
         <w:rPr>
           <w:rFonts w:ascii="Calibri" w:hAnsi="Calibri"/>
@@ -7455,7 +7466,7 @@
         </w:rPr>
         <w:t>am</w:t>
       </w:r>
-      <w:bookmarkEnd w:id="21"/>
+      <w:bookmarkEnd w:id="22"/>
     </w:p>
     <w:p>
       <w:pPr>
@@ -7636,14 +7647,14 @@
           <w:rFonts w:ascii="Calibri" w:hAnsi="Calibri"/>
         </w:rPr>
       </w:pPr>
-      <w:bookmarkStart w:id="22" w:name="_Toc441260125"/>
+      <w:bookmarkStart w:id="23" w:name="_Toc441260125"/>
       <w:r>
         <w:rPr>
           <w:rFonts w:ascii="Calibri" w:hAnsi="Calibri"/>
         </w:rPr>
         <w:t>Wasprogramma uitvoeren:</w:t>
       </w:r>
-      <w:bookmarkEnd w:id="22"/>
+      <w:bookmarkEnd w:id="23"/>
     </w:p>
     <w:p>
       <w:pPr>
@@ -7713,14 +7724,14 @@
           <w:rFonts w:ascii="Calibri" w:hAnsi="Calibri"/>
         </w:rPr>
       </w:pPr>
-      <w:bookmarkStart w:id="23" w:name="_Toc441260126"/>
+      <w:bookmarkStart w:id="24" w:name="_Toc441260126"/>
       <w:r>
         <w:rPr>
           <w:rFonts w:ascii="Calibri" w:hAnsi="Calibri"/>
         </w:rPr>
         <w:t>Wasprogramma stoppen:</w:t>
       </w:r>
-      <w:bookmarkEnd w:id="23"/>
+      <w:bookmarkEnd w:id="24"/>
     </w:p>
     <w:p>
       <w:pPr>
@@ -7760,14 +7771,14 @@
           <w:rFonts w:ascii="Calibri" w:hAnsi="Calibri"/>
         </w:rPr>
       </w:pPr>
-      <w:bookmarkStart w:id="24" w:name="_Toc441260127"/>
+      <w:bookmarkStart w:id="25" w:name="_Toc441260127"/>
       <w:r>
         <w:rPr>
           <w:rFonts w:ascii="Calibri" w:hAnsi="Calibri"/>
         </w:rPr>
         <w:t>Update aanbieden:</w:t>
       </w:r>
-      <w:bookmarkEnd w:id="24"/>
+      <w:bookmarkEnd w:id="25"/>
     </w:p>
     <w:p>
       <w:pPr>
@@ -7819,14 +7830,14 @@
           <w:rFonts w:ascii="Calibri" w:hAnsi="Calibri"/>
         </w:rPr>
       </w:pPr>
-      <w:bookmarkStart w:id="25" w:name="_Toc441260128"/>
+      <w:bookmarkStart w:id="26" w:name="_Toc441260128"/>
       <w:r>
         <w:rPr>
           <w:rFonts w:ascii="Calibri" w:hAnsi="Calibri"/>
         </w:rPr>
         <w:t>Activiteiten logs weergeven:</w:t>
       </w:r>
-      <w:bookmarkEnd w:id="25"/>
+      <w:bookmarkEnd w:id="26"/>
     </w:p>
     <w:p>
       <w:pPr>
@@ -7866,14 +7877,14 @@
           <w:rFonts w:ascii="Calibri" w:hAnsi="Calibri"/>
         </w:rPr>
       </w:pPr>
-      <w:bookmarkStart w:id="26" w:name="_Toc441260129"/>
+      <w:bookmarkStart w:id="27" w:name="_Toc441260129"/>
       <w:r>
         <w:rPr>
           <w:rFonts w:ascii="Calibri" w:hAnsi="Calibri"/>
         </w:rPr>
         <w:t>Systeem logs weergeven:</w:t>
       </w:r>
-      <w:bookmarkEnd w:id="26"/>
+      <w:bookmarkEnd w:id="27"/>
     </w:p>
     <w:p>
       <w:pPr>
@@ -7961,14 +7972,14 @@
           <w:rFonts w:ascii="Calibri" w:hAnsi="Calibri"/>
         </w:rPr>
       </w:pPr>
-      <w:bookmarkStart w:id="27" w:name="_Toc441260130"/>
+      <w:bookmarkStart w:id="28" w:name="_Toc441260130"/>
       <w:r>
         <w:rPr>
           <w:rFonts w:ascii="Calibri" w:hAnsi="Calibri"/>
         </w:rPr>
         <w:t>Activity diagram</w:t>
       </w:r>
-      <w:bookmarkEnd w:id="27"/>
+      <w:bookmarkEnd w:id="28"/>
     </w:p>
     <w:p>
       <w:pPr>
@@ -8054,7 +8065,7 @@
           <w:rFonts w:ascii="Calibri" w:hAnsi="Calibri"/>
         </w:rPr>
       </w:pPr>
-      <w:bookmarkStart w:id="28" w:name="_Toc441260131"/>
+      <w:bookmarkStart w:id="29" w:name="_Toc441260131"/>
       <w:r>
         <w:rPr>
           <w:rFonts w:ascii="Calibri" w:hAnsi="Calibri"/>
@@ -8068,7 +8079,7 @@
         </w:rPr>
         <w:t xml:space="preserve"> diagram</w:t>
       </w:r>
-      <w:bookmarkEnd w:id="28"/>
+      <w:bookmarkEnd w:id="29"/>
     </w:p>
     <w:p>
       <w:pPr>
@@ -8209,7 +8220,7 @@
           <w:rFonts w:ascii="Calibri" w:hAnsi="Calibri"/>
         </w:rPr>
       </w:pPr>
-      <w:bookmarkStart w:id="29" w:name="_Toc441260132"/>
+      <w:bookmarkStart w:id="30" w:name="_Toc441260132"/>
       <w:r>
         <w:rPr>
           <w:rFonts w:ascii="Calibri" w:hAnsi="Calibri"/>
@@ -8217,7 +8228,7 @@
         <w:lastRenderedPageBreak/>
         <w:t>Werking van de code</w:t>
       </w:r>
-      <w:bookmarkEnd w:id="29"/>
+      <w:bookmarkEnd w:id="30"/>
     </w:p>
     <w:p>
       <w:pPr>
@@ -8605,14 +8616,14 @@
           <w:rFonts w:ascii="Calibri" w:hAnsi="Calibri"/>
         </w:rPr>
       </w:pPr>
-      <w:bookmarkStart w:id="30" w:name="_Toc441260133"/>
+      <w:bookmarkStart w:id="31" w:name="_Toc441260133"/>
       <w:r>
         <w:rPr>
           <w:rFonts w:ascii="Calibri" w:hAnsi="Calibri"/>
         </w:rPr>
         <w:t>Testen</w:t>
       </w:r>
-      <w:bookmarkEnd w:id="30"/>
+      <w:bookmarkEnd w:id="31"/>
     </w:p>
     <w:p>
       <w:pPr>
@@ -8944,7 +8955,7 @@
           <w:rFonts w:ascii="Calibri" w:hAnsi="Calibri"/>
         </w:rPr>
       </w:pPr>
-      <w:bookmarkStart w:id="31" w:name="_Toc441260134"/>
+      <w:bookmarkStart w:id="32" w:name="_Toc441260134"/>
       <w:r>
         <w:rPr>
           <w:rFonts w:ascii="Calibri" w:hAnsi="Calibri"/>
@@ -8957,7 +8968,7 @@
         </w:rPr>
         <w:t>elk webserver software pakker gaan we gebruiken?</w:t>
       </w:r>
-      <w:bookmarkEnd w:id="31"/>
+      <w:bookmarkEnd w:id="32"/>
       <w:r>
         <w:rPr>
           <w:rFonts w:ascii="Calibri" w:hAnsi="Calibri"/>
@@ -9149,14 +9160,14 @@
           <w:rFonts w:ascii="Calibri" w:hAnsi="Calibri"/>
         </w:rPr>
       </w:pPr>
-      <w:bookmarkStart w:id="32" w:name="_Toc441260135"/>
+      <w:bookmarkStart w:id="33" w:name="_Toc441260135"/>
       <w:r>
         <w:rPr>
           <w:rFonts w:ascii="Calibri" w:hAnsi="Calibri"/>
         </w:rPr>
         <w:t>Hoe functioneert de Linux queue?</w:t>
       </w:r>
-      <w:bookmarkEnd w:id="32"/>
+      <w:bookmarkEnd w:id="33"/>
     </w:p>
     <w:p>
       <w:pPr>
@@ -9250,14 +9261,14 @@
           <w:rFonts w:ascii="Calibri" w:hAnsi="Calibri"/>
         </w:rPr>
       </w:pPr>
-      <w:bookmarkStart w:id="33" w:name="_Toc441260136"/>
+      <w:bookmarkStart w:id="34" w:name="_Toc441260136"/>
       <w:r>
         <w:rPr>
           <w:rFonts w:ascii="Calibri" w:hAnsi="Calibri"/>
         </w:rPr>
         <w:t>Hoe ziet een wasprogramma er uit?</w:t>
       </w:r>
-      <w:bookmarkEnd w:id="33"/>
+      <w:bookmarkEnd w:id="34"/>
     </w:p>
     <w:p>
       <w:pPr>
@@ -9303,7 +9314,7 @@
           <w:rFonts w:ascii="Calibri" w:hAnsi="Calibri"/>
         </w:rPr>
       </w:pPr>
-      <w:bookmarkStart w:id="34" w:name="_Toc441260137"/>
+      <w:bookmarkStart w:id="35" w:name="_Toc441260137"/>
       <w:r>
         <w:rPr>
           <w:rFonts w:ascii="Calibri" w:hAnsi="Calibri"/>
@@ -9328,7 +9339,7 @@
         </w:rPr>
         <w:t xml:space="preserve"> bekent maken?</w:t>
       </w:r>
-      <w:bookmarkEnd w:id="34"/>
+      <w:bookmarkEnd w:id="35"/>
     </w:p>
     <w:p>
       <w:pPr>
@@ -9459,15 +9470,15 @@
           <w:rFonts w:ascii="Calibri" w:hAnsi="Calibri"/>
         </w:rPr>
       </w:pPr>
-      <w:bookmarkStart w:id="35" w:name="_Toc441260138"/>
+      <w:bookmarkStart w:id="36" w:name="_Toc441260138"/>
       <w:r>
         <w:rPr>
           <w:rFonts w:ascii="Calibri" w:hAnsi="Calibri"/>
         </w:rPr>
         <w:t>Hoe functioneert RTOS</w:t>
       </w:r>
-      <w:bookmarkStart w:id="36" w:name="_Toc441260139"/>
-      <w:bookmarkEnd w:id="35"/>
+      <w:bookmarkStart w:id="37" w:name="_Toc441260139"/>
+      <w:bookmarkEnd w:id="36"/>
       <w:r>
         <w:rPr>
           <w:rFonts w:ascii="Calibri" w:hAnsi="Calibri"/>
@@ -9492,7 +9503,7 @@
         </w:rPr>
         <w:t>?</w:t>
       </w:r>
-      <w:bookmarkEnd w:id="36"/>
+      <w:bookmarkEnd w:id="37"/>
     </w:p>
     <w:p>
       <w:pPr>
@@ -9501,8 +9512,6 @@
           <w:rFonts w:ascii="Calibri" w:hAnsi="Calibri"/>
         </w:rPr>
       </w:pPr>
-      <w:bookmarkStart w:id="37" w:name="_GoBack"/>
-      <w:bookmarkEnd w:id="37"/>
     </w:p>
     <w:p>
       <w:pPr>
@@ -10842,6 +10851,7 @@
         <w:r>
           <w:rPr>
             <w:noProof/>
+            <w:lang w:val="en-US" w:eastAsia="en-US"/>
           </w:rPr>
           <mc:AlternateContent>
             <mc:Choice Requires="wps">
@@ -10925,7 +10935,7 @@
                                   <w:noProof/>
                                   <w:color w:val="E33D6F" w:themeColor="accent2"/>
                                 </w:rPr>
-                                <w:t>14</w:t>
+                                <w:t>17</w:t>
                               </w:r>
                               <w:r>
                                 <w:rPr>
@@ -10980,7 +10990,7 @@
                             <w:noProof/>
                             <w:color w:val="E33D6F" w:themeColor="accent2"/>
                           </w:rPr>
-                          <w:t>14</w:t>
+                          <w:t>17</w:t>
                         </w:r>
                         <w:r>
                           <w:rPr>
@@ -16676,15 +16686,6 @@
 </file>
 
 <file path=customXml/item2.xml><?xml version="1.0" encoding="utf-8"?>
-<?mso-contentType ?>
-<FormTemplates xmlns="http://schemas.microsoft.com/sharepoint/v3/contenttype/forms">
-  <Display>DocumentLibraryForm</Display>
-  <Edit>DocumentLibraryForm</Edit>
-  <New>DocumentLibraryForm</New>
-</FormTemplates>
-</file>
-
-<file path=customXml/item3.xml><?xml version="1.0" encoding="utf-8"?>
 <ct:contentTypeSchema xmlns:ct="http://schemas.microsoft.com/office/2006/metadata/contentType" xmlns:ma="http://schemas.microsoft.com/office/2006/metadata/properties/metaAttributes" ct:_="" ma:_="" ma:contentTypeName="Document" ma:contentTypeID="0x010100E009C33A6582F84C882AF8F3E50581BE" ma:contentTypeVersion="" ma:contentTypeDescription="Een nieuw document maken." ma:contentTypeScope="" ma:versionID="865d4bbc82707515407c6aba63a95bc3">
   <xsd:schema xmlns:xsd="http://www.w3.org/2001/XMLSchema" xmlns:xs="http://www.w3.org/2001/XMLSchema" xmlns:p="http://schemas.microsoft.com/office/2006/metadata/properties" targetNamespace="http://schemas.microsoft.com/office/2006/metadata/properties" ma:root="true" ma:fieldsID="ad5eb0301eb10bde77930f821fe2e885">
     <xsd:element name="properties">
@@ -16798,6 +16799,15 @@
 </ct:contentTypeSchema>
 </file>
 
+<file path=customXml/item3.xml><?xml version="1.0" encoding="utf-8"?>
+<?mso-contentType ?>
+<FormTemplates xmlns="http://schemas.microsoft.com/sharepoint/v3/contenttype/forms">
+  <Display>DocumentLibraryForm</Display>
+  <Edit>DocumentLibraryForm</Edit>
+  <New>DocumentLibraryForm</New>
+</FormTemplates>
+</file>
+
 <file path=customXml/item4.xml><?xml version="1.0" encoding="utf-8"?>
 <p:properties xmlns:p="http://schemas.microsoft.com/office/2006/metadata/properties" xmlns:xsi="http://www.w3.org/2001/XMLSchema-instance" xmlns:pc="http://schemas.microsoft.com/office/infopath/2007/PartnerControls">
   <documentManagement/>
@@ -16817,14 +16827,6 @@
 </file>
 
 <file path=customXml/itemProps2.xml><?xml version="1.0" encoding="utf-8"?>
-<ds:datastoreItem xmlns:ds="http://schemas.openxmlformats.org/officeDocument/2006/customXml" ds:itemID="{9E99C6EF-9BDD-49E0-86C2-F61456BAC59B}">
-  <ds:schemaRefs>
-    <ds:schemaRef ds:uri="http://schemas.microsoft.com/sharepoint/v3/contenttype/forms"/>
-  </ds:schemaRefs>
-</ds:datastoreItem>
-</file>
-
-<file path=customXml/itemProps3.xml><?xml version="1.0" encoding="utf-8"?>
 <ds:datastoreItem xmlns:ds="http://schemas.openxmlformats.org/officeDocument/2006/customXml" ds:itemID="{84FF78D2-43BA-41D0-99F4-9F9A66743A82}">
   <ds:schemaRefs>
     <ds:schemaRef ds:uri="http://schemas.microsoft.com/office/2006/metadata/contentType"/>
@@ -16840,6 +16842,14 @@
 </ds:datastoreItem>
 </file>
 
+<file path=customXml/itemProps3.xml><?xml version="1.0" encoding="utf-8"?>
+<ds:datastoreItem xmlns:ds="http://schemas.openxmlformats.org/officeDocument/2006/customXml" ds:itemID="{9E99C6EF-9BDD-49E0-86C2-F61456BAC59B}">
+  <ds:schemaRefs>
+    <ds:schemaRef ds:uri="http://schemas.microsoft.com/sharepoint/v3/contenttype/forms"/>
+  </ds:schemaRefs>
+</ds:datastoreItem>
+</file>
+
 <file path=customXml/itemProps4.xml><?xml version="1.0" encoding="utf-8"?>
 <ds:datastoreItem xmlns:ds="http://schemas.openxmlformats.org/officeDocument/2006/customXml" ds:itemID="{BD44A382-988D-4D57-BEF3-06C6A1A9156A}">
   <ds:schemaRefs>
@@ -16850,7 +16860,7 @@
 </file>
 
 <file path=customXml/itemProps5.xml><?xml version="1.0" encoding="utf-8"?>
-<ds:datastoreItem xmlns:ds="http://schemas.openxmlformats.org/officeDocument/2006/customXml" ds:itemID="{9704141C-2B09-425F-8046-236E722457CF}">
+<ds:datastoreItem xmlns:ds="http://schemas.openxmlformats.org/officeDocument/2006/customXml" ds:itemID="{29752D8E-8661-4D81-9D39-0488A4A285E1}">
   <ds:schemaRefs>
     <ds:schemaRef ds:uri="http://schemas.openxmlformats.org/officeDocument/2006/bibliography"/>
   </ds:schemaRefs>

</xml_diff>